<commit_message>
Update Links for Data Scientist.docx
</commit_message>
<xml_diff>
--- a/Links for Data Scientist.docx
+++ b/Links for Data Scientist.docx
@@ -3,19 +3,25 @@
 <w:document xmlns:wpc="http://schemas.microsoft.com/office/word/2010/wordprocessingCanvas" xmlns:cx="http://schemas.microsoft.com/office/drawing/2014/chartex" xmlns:cx1="http://schemas.microsoft.com/office/drawing/2015/9/8/chartex" xmlns:cx2="http://schemas.microsoft.com/office/drawing/2015/10/21/chartex" xmlns:cx3="http://schemas.microsoft.com/office/drawing/2016/5/9/chartex" xmlns:cx4="http://schemas.microsoft.com/office/drawing/2016/5/10/chartex" xmlns:cx5="http://schemas.microsoft.com/office/drawing/2016/5/11/chartex" xmlns:cx6="http://schemas.microsoft.com/office/drawing/2016/5/12/chartex" xmlns:cx7="http://schemas.microsoft.com/office/drawing/2016/5/13/chartex" xmlns:cx8="http://schemas.microsoft.com/office/drawing/2016/5/14/chartex" xmlns:mc="http://schemas.openxmlformats.org/markup-compatibility/2006" xmlns:aink="http://schemas.microsoft.com/office/drawing/2016/ink" xmlns:am3d="http://schemas.microsoft.com/office/drawing/2017/model3d" xmlns:o="urn:schemas-microsoft-com:office:office" xmlns:r="http://schemas.openxmlformats.org/officeDocument/2006/relationships" xmlns:m="http://schemas.openxmlformats.org/officeDocument/2006/math" xmlns:v="urn:schemas-microsoft-com:vml" xmlns:wp14="http://schemas.microsoft.com/office/word/2010/wordprocessingDrawing" xmlns:wp="http://schemas.openxmlformats.org/drawingml/2006/wordprocessingDrawing" xmlns:w10="urn:schemas-microsoft-com:office:word" xmlns:w="http://schemas.openxmlformats.org/wordprocessingml/2006/main" xmlns:w14="http://schemas.microsoft.com/office/word/2010/wordml" xmlns:w15="http://schemas.microsoft.com/office/word/2012/wordml" xmlns:w16cex="http://schemas.microsoft.com/office/word/2018/wordml/cex" xmlns:w16cid="http://schemas.microsoft.com/office/word/2016/wordml/cid" xmlns:w16="http://schemas.microsoft.com/office/word/2018/wordml" xmlns:w16se="http://schemas.microsoft.com/office/word/2015/wordml/symex" xmlns:wpg="http://schemas.microsoft.com/office/word/2010/wordprocessingGroup" xmlns:wpi="http://schemas.microsoft.com/office/word/2010/wordprocessingInk" xmlns:wne="http://schemas.microsoft.com/office/word/2006/wordml" xmlns:wps="http://schemas.microsoft.com/office/word/2010/wordprocessingShape" mc:Ignorable="w14 w15 w16se w16cid w16 w16cex wp14">
   <w:body>
     <w:p>
-      <w:r>
-        <w:t xml:space="preserve">Links </w:t>
-      </w:r>
-      <w:proofErr w:type="spellStart"/>
-      <w:r>
-        <w:t>for</w:t>
-      </w:r>
-      <w:proofErr w:type="spellEnd"/>
-      <w:r>
-        <w:t xml:space="preserve"> Data Scientist</w:t>
-      </w:r>
-    </w:p>
-    <w:p/>
+      <w:pPr>
+        <w:rPr>
+          <w:lang w:val="en-US"/>
+        </w:rPr>
+      </w:pPr>
+      <w:r>
+        <w:rPr>
+          <w:lang w:val="en-US"/>
+        </w:rPr>
+        <w:t>Links for Data Scientist</w:t>
+      </w:r>
+    </w:p>
+    <w:p>
+      <w:pPr>
+        <w:rPr>
+          <w:lang w:val="en-US"/>
+        </w:rPr>
+      </w:pPr>
+    </w:p>
     <w:p>
       <w:pPr>
         <w:rPr>
@@ -63,35 +69,7 @@
         <w:rPr>
           <w:lang w:val="en-US"/>
         </w:rPr>
-        <w:t xml:space="preserve">r python on </w:t>
-      </w:r>
-      <w:proofErr w:type="spellStart"/>
-      <w:r>
-        <w:rPr>
-          <w:lang w:val="en-US"/>
-        </w:rPr>
-        <w:t>jupyterlab</w:t>
-      </w:r>
-      <w:proofErr w:type="spellEnd"/>
-      <w:r>
-        <w:rPr>
-          <w:lang w:val="en-US"/>
-        </w:rPr>
-        <w:t xml:space="preserve"> / </w:t>
-      </w:r>
-      <w:proofErr w:type="spellStart"/>
-      <w:r>
-        <w:rPr>
-          <w:lang w:val="en-US"/>
-        </w:rPr>
-        <w:t>jupyter</w:t>
-      </w:r>
-      <w:proofErr w:type="spellEnd"/>
-      <w:r>
-        <w:rPr>
-          <w:lang w:val="en-US"/>
-        </w:rPr>
-        <w:t xml:space="preserve"> notebooks</w:t>
+        <w:t>r python on jupyterlab / jupyter notebooks</w:t>
       </w:r>
     </w:p>
     <w:p>
@@ -243,16 +221,8 @@
         <w:rPr>
           <w:lang w:val="en-US"/>
         </w:rPr>
-        <w:t xml:space="preserve">Pip install </w:t>
-      </w:r>
-      <w:proofErr w:type="spellStart"/>
-      <w:r>
-        <w:rPr>
-          <w:lang w:val="en-US"/>
-        </w:rPr>
-        <w:t>jupyterlab</w:t>
-      </w:r>
-      <w:proofErr w:type="spellEnd"/>
+        <w:t>Pip install jupyterlab</w:t>
+      </w:r>
     </w:p>
     <w:p>
       <w:pPr>
@@ -287,21 +257,7 @@
         <w:rPr>
           <w:lang w:val="en-US"/>
         </w:rPr>
-        <w:t xml:space="preserve">Pip install </w:t>
-      </w:r>
-      <w:proofErr w:type="spellStart"/>
-      <w:r>
-        <w:rPr>
-          <w:lang w:val="en-US"/>
-        </w:rPr>
-        <w:t>scipy</w:t>
-      </w:r>
-      <w:proofErr w:type="spellEnd"/>
-      <w:r>
-        <w:rPr>
-          <w:lang w:val="en-US"/>
-        </w:rPr>
-        <w:t xml:space="preserve"> -1.5.4</w:t>
+        <w:t>Pip install scipy -1.5.4</w:t>
       </w:r>
     </w:p>
     <w:p>
@@ -319,16 +275,8 @@
         <w:rPr>
           <w:lang w:val="en-US"/>
         </w:rPr>
-        <w:t xml:space="preserve">Pip install </w:t>
-      </w:r>
-      <w:proofErr w:type="spellStart"/>
-      <w:r>
-        <w:rPr>
-          <w:lang w:val="en-US"/>
-        </w:rPr>
-        <w:t>NetworkX</w:t>
-      </w:r>
-      <w:proofErr w:type="spellEnd"/>
+        <w:t>Pip install NetworkX</w:t>
+      </w:r>
     </w:p>
     <w:p>
       <w:pPr>
@@ -386,6 +334,9 @@
     <w:p>
       <w:pPr>
         <w:ind w:left="360"/>
+        <w:rPr>
+          <w:lang w:val="en-US"/>
+        </w:rPr>
       </w:pPr>
       <w:hyperlink r:id="rId6" w:history="1">
         <w:r>
@@ -393,27 +344,16 @@
             <w:rStyle w:val="Hyperlink"/>
             <w:lang w:val="en-US"/>
           </w:rPr>
-          <w:t>Introduction to Python (harv</w:t>
-        </w:r>
-        <w:r>
-          <w:rPr>
-            <w:rStyle w:val="Hyperlink"/>
-            <w:lang w:val="en-US"/>
-          </w:rPr>
-          <w:t>a</w:t>
-        </w:r>
-        <w:r>
-          <w:rPr>
-            <w:rStyle w:val="Hyperlink"/>
-            <w:lang w:val="en-US"/>
-          </w:rPr>
-          <w:t>rd.edu)</w:t>
+          <w:t>Introduction to Python (harvard.edu)</w:t>
         </w:r>
       </w:hyperlink>
     </w:p>
     <w:p>
       <w:pPr>
         <w:ind w:left="360"/>
+        <w:rPr>
+          <w:lang w:val="en-US"/>
+        </w:rPr>
       </w:pPr>
     </w:p>
     <w:p>
@@ -438,6 +378,9 @@
       <w:pPr>
         <w:ind w:left="360"/>
       </w:pPr>
+      <w:r>
+        <w:t>3,,,,,,</w:t>
+      </w:r>
     </w:p>
     <w:sectPr>
       <w:pgSz w:w="11906" w:h="16838"/>

</xml_diff>